<commit_message>
edited meeting notes with Chris
</commit_message>
<xml_diff>
--- a/meeting minutes/meeting files/ChrisPlaskos_TeleConference_Feb1_2010.docx
+++ b/meeting minutes/meeting files/ChrisPlaskos_TeleConference_Feb1_2010.docx
@@ -1,6 +1,6 @@
 
 <file path=word/document.xml><?xml version="1.0" encoding="utf-8"?>
-<w:document xmlns:mo="http://schemas.microsoft.com/office/mac/office/2008/main" xmlns:ve="http://schemas.openxmlformats.org/markup-compatibility/2006" xmlns:mv="urn:schemas-microsoft-com:mac:vml" xmlns:o="urn:schemas-microsoft-com:office:office" xmlns:r="http://schemas.openxmlformats.org/officeDocument/2006/relationships" xmlns:m="http://schemas.openxmlformats.org/officeDocument/2006/math" xmlns:v="urn:schemas-microsoft-com:vml" xmlns:wp="http://schemas.openxmlformats.org/drawingml/2006/wordprocessingDrawing" xmlns:w10="urn:schemas-microsoft-com:office:word" xmlns:w="http://schemas.openxmlformats.org/wordprocessingml/2006/main" xmlns:wne="http://schemas.microsoft.com/office/word/2006/wordml">
+<w:document xmlns:ve="http://schemas.openxmlformats.org/markup-compatibility/2006" xmlns:o="urn:schemas-microsoft-com:office:office" xmlns:r="http://schemas.openxmlformats.org/officeDocument/2006/relationships" xmlns:m="http://schemas.openxmlformats.org/officeDocument/2006/math" xmlns:v="urn:schemas-microsoft-com:vml" xmlns:wp="http://schemas.openxmlformats.org/drawingml/2006/wordprocessingDrawing" xmlns:w10="urn:schemas-microsoft-com:office:word" xmlns:w="http://schemas.openxmlformats.org/wordprocessingml/2006/main" xmlns:wne="http://schemas.microsoft.com/office/word/2006/wordml">
   <w:body>
     <w:p>
       <w:r>
@@ -10,7 +10,15 @@
     <w:p/>
     <w:p>
       <w:r>
-        <w:t>Go over chief design and see if there are any concerns that Chris has, then go over questions for Chris</w:t>
+        <w:t xml:space="preserve">Go over chief design and see if there are any concerns that Chris has, </w:t>
+      </w:r>
+      <w:proofErr w:type="gramStart"/>
+      <w:r>
+        <w:t>then</w:t>
+      </w:r>
+      <w:proofErr w:type="gramEnd"/>
+      <w:r>
+        <w:t xml:space="preserve"> go over questions for Chris</w:t>
       </w:r>
     </w:p>
     <w:p/>
@@ -38,7 +46,7 @@
     </w:p>
     <w:p>
       <w:pPr>
-        <w:pStyle w:val="ListParagraph"/>
+        <w:pStyle w:val="a3"/>
         <w:numPr>
           <w:ilvl w:val="0"/>
           <w:numId w:val="1"/>
@@ -50,7 +58,7 @@
     </w:p>
     <w:p>
       <w:pPr>
-        <w:pStyle w:val="ListParagraph"/>
+        <w:pStyle w:val="a3"/>
         <w:numPr>
           <w:ilvl w:val="0"/>
           <w:numId w:val="1"/>
@@ -62,7 +70,7 @@
     </w:p>
     <w:p>
       <w:pPr>
-        <w:pStyle w:val="ListParagraph"/>
+        <w:pStyle w:val="a3"/>
         <w:numPr>
           <w:ilvl w:val="0"/>
           <w:numId w:val="1"/>
@@ -74,7 +82,7 @@
     </w:p>
     <w:p>
       <w:pPr>
-        <w:pStyle w:val="ListParagraph"/>
+        <w:pStyle w:val="a3"/>
         <w:numPr>
           <w:ilvl w:val="0"/>
           <w:numId w:val="1"/>
@@ -86,19 +94,27 @@
     </w:p>
     <w:p>
       <w:pPr>
-        <w:pStyle w:val="ListParagraph"/>
+        <w:pStyle w:val="a3"/>
         <w:numPr>
           <w:ilvl w:val="1"/>
           <w:numId w:val="1"/>
         </w:numPr>
       </w:pPr>
       <w:r>
-        <w:t>Tony led us to believe that we are going for a more uni-compartmental implant, so something between a flat surface and a hemisphere, perhaps like a 3D ellipse</w:t>
-      </w:r>
-    </w:p>
-    <w:p>
-      <w:pPr>
-        <w:pStyle w:val="ListParagraph"/>
+        <w:t xml:space="preserve">Tony led us to believe that we are going for a more </w:t>
+      </w:r>
+      <w:proofErr w:type="spellStart"/>
+      <w:r>
+        <w:t>uni</w:t>
+      </w:r>
+      <w:proofErr w:type="spellEnd"/>
+      <w:r>
+        <w:t>-compartmental implant, so something between a flat surface and a hemisphere, perhaps like a 3D ellipse</w:t>
+      </w:r>
+    </w:p>
+    <w:p>
+      <w:pPr>
+        <w:pStyle w:val="a3"/>
         <w:numPr>
           <w:ilvl w:val="0"/>
           <w:numId w:val="1"/>
@@ -110,7 +126,7 @@
     </w:p>
     <w:p>
       <w:pPr>
-        <w:pStyle w:val="ListParagraph"/>
+        <w:pStyle w:val="a3"/>
         <w:numPr>
           <w:ilvl w:val="1"/>
           <w:numId w:val="1"/>
@@ -122,7 +138,7 @@
     </w:p>
     <w:p>
       <w:pPr>
-        <w:pStyle w:val="ListParagraph"/>
+        <w:pStyle w:val="a3"/>
         <w:numPr>
           <w:ilvl w:val="0"/>
           <w:numId w:val="1"/>
@@ -143,7 +159,7 @@
     </w:p>
     <w:p>
       <w:pPr>
-        <w:pStyle w:val="ListParagraph"/>
+        <w:pStyle w:val="a3"/>
         <w:numPr>
           <w:ilvl w:val="0"/>
           <w:numId w:val="1"/>
@@ -155,7 +171,7 @@
     </w:p>
     <w:p>
       <w:pPr>
-        <w:pStyle w:val="ListParagraph"/>
+        <w:pStyle w:val="a3"/>
         <w:numPr>
           <w:ilvl w:val="1"/>
           <w:numId w:val="1"/>
@@ -173,7 +189,7 @@
     </w:p>
     <w:p>
       <w:pPr>
-        <w:pStyle w:val="ListParagraph"/>
+        <w:pStyle w:val="a3"/>
         <w:numPr>
           <w:ilvl w:val="0"/>
           <w:numId w:val="2"/>
@@ -185,19 +201,27 @@
     </w:p>
     <w:p>
       <w:pPr>
-        <w:pStyle w:val="ListParagraph"/>
+        <w:pStyle w:val="a3"/>
         <w:numPr>
           <w:ilvl w:val="0"/>
           <w:numId w:val="2"/>
         </w:numPr>
       </w:pPr>
       <w:r>
-        <w:t>Something about microcontroller vs laptop/pc but I didn’t really understand because I am le tired</w:t>
-      </w:r>
-    </w:p>
-    <w:p>
-      <w:pPr>
-        <w:pStyle w:val="ListParagraph"/>
+        <w:t xml:space="preserve">Something about microcontroller </w:t>
+      </w:r>
+      <w:proofErr w:type="spellStart"/>
+      <w:r>
+        <w:t>vs</w:t>
+      </w:r>
+      <w:proofErr w:type="spellEnd"/>
+      <w:r>
+        <w:t xml:space="preserve"> laptop/pc </w:t>
+      </w:r>
+    </w:p>
+    <w:p>
+      <w:pPr>
+        <w:pStyle w:val="a3"/>
         <w:numPr>
           <w:ilvl w:val="0"/>
           <w:numId w:val="2"/>
@@ -215,7 +239,7 @@
     </w:p>
     <w:p>
       <w:pPr>
-        <w:pStyle w:val="ListParagraph"/>
+        <w:pStyle w:val="a3"/>
         <w:numPr>
           <w:ilvl w:val="0"/>
           <w:numId w:val="3"/>
@@ -227,7 +251,7 @@
     </w:p>
     <w:p>
       <w:pPr>
-        <w:pStyle w:val="ListParagraph"/>
+        <w:pStyle w:val="a3"/>
         <w:numPr>
           <w:ilvl w:val="0"/>
           <w:numId w:val="3"/>
@@ -239,25 +263,34 @@
     </w:p>
     <w:p>
       <w:pPr>
-        <w:pStyle w:val="ListParagraph"/>
+        <w:pStyle w:val="a3"/>
         <w:numPr>
           <w:ilvl w:val="0"/>
           <w:numId w:val="3"/>
         </w:numPr>
       </w:pPr>
       <w:r>
+        <w:lastRenderedPageBreak/>
         <w:t>Explained the concept of the weightlessness and gravity comp, and thus that we have two motors instead of 1 (gave Chris the brand names of the motors)</w:t>
       </w:r>
     </w:p>
     <w:p/>
     <w:p>
       <w:r>
-        <w:t>Explaining gravity compensation and helping Chris visualize it by explaining how it works based on the photos (ie which links allow for what kind of motion, etc, to permit or not permit certain motions)</w:t>
-      </w:r>
-    </w:p>
-    <w:p>
-      <w:pPr>
-        <w:pStyle w:val="ListParagraph"/>
+        <w:t>Explaining gravity compensation and helping Chris visualize it by explaining how it works based on the photos (</w:t>
+      </w:r>
+      <w:proofErr w:type="spellStart"/>
+      <w:r>
+        <w:t>ie</w:t>
+      </w:r>
+      <w:proofErr w:type="spellEnd"/>
+      <w:r>
+        <w:t xml:space="preserve"> which links allow for what kind of motion, etc, to permit or not permit certain motions)</w:t>
+      </w:r>
+    </w:p>
+    <w:p>
+      <w:pPr>
+        <w:pStyle w:val="a3"/>
         <w:numPr>
           <w:ilvl w:val="0"/>
           <w:numId w:val="4"/>
@@ -269,19 +302,27 @@
     </w:p>
     <w:p>
       <w:pPr>
-        <w:pStyle w:val="ListParagraph"/>
+        <w:pStyle w:val="a3"/>
         <w:numPr>
           <w:ilvl w:val="0"/>
           <w:numId w:val="4"/>
         </w:numPr>
       </w:pPr>
       <w:r>
-        <w:t>We decided to implement gravity comp because one of the major issues with last year’s device is it’s lack of this characteristic, so while friction might provide some compensation, it likely (based on our analysis of last year’s device) will not be sufficient</w:t>
-      </w:r>
-    </w:p>
-    <w:p>
-      <w:pPr>
-        <w:pStyle w:val="ListParagraph"/>
+        <w:t xml:space="preserve">We decided to implement gravity comp because one of the major issues with last year’s device is </w:t>
+      </w:r>
+      <w:proofErr w:type="spellStart"/>
+      <w:r>
+        <w:t>it’s</w:t>
+      </w:r>
+      <w:proofErr w:type="spellEnd"/>
+      <w:r>
+        <w:t xml:space="preserve"> lack of this characteristic, so while friction might provide some compensation, it likely (based on our analysis of last year’s device) will not be sufficient</w:t>
+      </w:r>
+    </w:p>
+    <w:p>
+      <w:pPr>
+        <w:pStyle w:val="a3"/>
         <w:numPr>
           <w:ilvl w:val="0"/>
           <w:numId w:val="4"/>
@@ -306,12 +347,17 @@
     <w:p/>
     <w:p>
       <w:r>
-        <w:t>Have we considered sterilization? Parts that are going to be dirty?</w:t>
-      </w:r>
-    </w:p>
-    <w:p>
-      <w:pPr>
-        <w:pStyle w:val="ListParagraph"/>
+        <w:t xml:space="preserve">Have we considered sterilization? </w:t>
+      </w:r>
+      <w:proofErr w:type="gramStart"/>
+      <w:r>
+        <w:t>Parts that are going to be dirty?</w:t>
+      </w:r>
+      <w:proofErr w:type="gramEnd"/>
+    </w:p>
+    <w:p>
+      <w:pPr>
+        <w:pStyle w:val="a3"/>
         <w:numPr>
           <w:ilvl w:val="0"/>
           <w:numId w:val="5"/>
@@ -323,7 +369,7 @@
     </w:p>
     <w:p>
       <w:pPr>
-        <w:pStyle w:val="ListParagraph"/>
+        <w:pStyle w:val="a3"/>
         <w:numPr>
           <w:ilvl w:val="0"/>
           <w:numId w:val="5"/>
@@ -341,7 +387,7 @@
     </w:p>
     <w:p>
       <w:pPr>
-        <w:pStyle w:val="ListParagraph"/>
+        <w:pStyle w:val="a3"/>
         <w:numPr>
           <w:ilvl w:val="0"/>
           <w:numId w:val="6"/>
@@ -353,7 +399,7 @@
     </w:p>
     <w:p>
       <w:pPr>
-        <w:pStyle w:val="ListParagraph"/>
+        <w:pStyle w:val="a3"/>
         <w:numPr>
           <w:ilvl w:val="1"/>
           <w:numId w:val="6"/>
@@ -363,63 +409,70 @@
         <w:t>He can send us 2D drawings of the model, and we’d have to remodel from that</w:t>
       </w:r>
     </w:p>
+    <w:p>
+      <w:pPr>
+        <w:rPr>
+          <w:rFonts w:hint="eastAsia"/>
+          <w:lang w:eastAsia="ja-JP"/>
+        </w:rPr>
+      </w:pPr>
+    </w:p>
+    <w:p>
+      <w:r>
+        <w:t>How precise is the pinning of the bone mount to the femur (so that we can determine the machining envelope)? If there’s large variation, we need a bigger machining envelope</w:t>
+      </w:r>
+    </w:p>
+    <w:p>
+      <w:pPr>
+        <w:pStyle w:val="a3"/>
+        <w:numPr>
+          <w:ilvl w:val="0"/>
+          <w:numId w:val="6"/>
+        </w:numPr>
+      </w:pPr>
+      <w:r>
+        <w:t>Try to put it in the same spot every time, but in reality there is some variation. Probably varies on the order of at least 1cm in each direction from the target location</w:t>
+      </w:r>
+    </w:p>
     <w:p/>
     <w:p>
       <w:r>
-        <w:t>NEED TO EMAIL TONY TO GET CONFIDENTIALITY AGREEMENT SO THAT WE CAN GET THE BONE MOUNTTTTTTTTT WOOOOOOOOO</w:t>
-      </w:r>
+        <w:t xml:space="preserve">Is there anywhere that we can find the target </w:t>
+      </w:r>
+      <w:proofErr w:type="gramStart"/>
+      <w:r>
+        <w:t>location</w:t>
+      </w:r>
+      <w:proofErr w:type="gramEnd"/>
     </w:p>
     <w:p/>
     <w:p>
       <w:r>
-        <w:t>How precise is the pinning of the bone mount to the femur (so that we can determine the machining envelope)? If there’s large variation, we need a bigger machining envelope</w:t>
-      </w:r>
-    </w:p>
-    <w:p>
-      <w:pPr>
-        <w:pStyle w:val="ListParagraph"/>
+        <w:t>Question about positioning: is this meant to be mounted only on one side of the bone at all times, or is it from both sides? Does the device need to reach across the entire width of the femur?</w:t>
+      </w:r>
+    </w:p>
+    <w:p>
+      <w:pPr>
+        <w:pStyle w:val="a3"/>
         <w:numPr>
           <w:ilvl w:val="0"/>
           <w:numId w:val="6"/>
         </w:numPr>
       </w:pPr>
       <w:r>
-        <w:t>Try to put it in the same spot every time, but in reality there is some variation. Probably varies on the order of at least 1cm in each direction from the target location</w:t>
-      </w:r>
-    </w:p>
-    <w:p/>
-    <w:p>
-      <w:r>
-        <w:t>Is there anywhere that we can find the target location</w:t>
-      </w:r>
-    </w:p>
-    <w:p/>
-    <w:p>
-      <w:r>
-        <w:t>Question about positioning: is this meant to be mounted only on one side of the bone at all times, or is it from both sides? Does the device need to reach across the entire width of the femur?</w:t>
-      </w:r>
-    </w:p>
-    <w:p>
-      <w:pPr>
-        <w:pStyle w:val="ListParagraph"/>
+        <w:t>Chris says: Interesting point!</w:t>
+      </w:r>
+    </w:p>
+    <w:p>
+      <w:pPr>
+        <w:pStyle w:val="a3"/>
         <w:numPr>
           <w:ilvl w:val="0"/>
           <w:numId w:val="6"/>
         </w:numPr>
       </w:pPr>
       <w:r>
-        <w:t>Chris says: Interesting point!</w:t>
-      </w:r>
-    </w:p>
-    <w:p>
-      <w:pPr>
-        <w:pStyle w:val="ListParagraph"/>
-        <w:numPr>
-          <w:ilvl w:val="0"/>
-          <w:numId w:val="6"/>
-        </w:numPr>
-      </w:pPr>
-      <w:r>
+        <w:lastRenderedPageBreak/>
         <w:t xml:space="preserve">Some surgeons might be doing a medial and lateral at the same time, so this is a relevant question. </w:t>
       </w:r>
       <w:r>
@@ -428,7 +481,7 @@
     </w:p>
     <w:p>
       <w:pPr>
-        <w:pStyle w:val="ListParagraph"/>
+        <w:pStyle w:val="a3"/>
         <w:numPr>
           <w:ilvl w:val="1"/>
           <w:numId w:val="6"/>
@@ -447,7 +500,7 @@
     </w:p>
     <w:p>
       <w:pPr>
-        <w:pStyle w:val="ListParagraph"/>
+        <w:pStyle w:val="a3"/>
         <w:numPr>
           <w:ilvl w:val="0"/>
           <w:numId w:val="7"/>
@@ -460,12 +513,25 @@
     <w:p/>
     <w:p>
       <w:r>
-        <w:t>Does he have a general ballpark for us for general sizes of the femur (woman we saw was a fatty).</w:t>
-      </w:r>
-    </w:p>
-    <w:p>
-      <w:pPr>
-        <w:pStyle w:val="ListParagraph"/>
+        <w:t>Does he have a general ballpark for us for general sizes of the</w:t>
+      </w:r>
+      <w:r>
+        <w:t xml:space="preserve"> femur (woman we saw </w:t>
+      </w:r>
+      <w:r>
+        <w:rPr>
+          <w:rFonts w:hint="eastAsia"/>
+          <w:lang w:eastAsia="ja-JP"/>
+        </w:rPr>
+        <w:t>seemed larger than average</w:t>
+      </w:r>
+      <w:r>
+        <w:t>).</w:t>
+      </w:r>
+    </w:p>
+    <w:p>
+      <w:pPr>
+        <w:pStyle w:val="a3"/>
         <w:numPr>
           <w:ilvl w:val="0"/>
           <w:numId w:val="7"/>
@@ -477,41 +543,79 @@
     </w:p>
     <w:p>
       <w:pPr>
-        <w:pStyle w:val="ListParagraph"/>
+        <w:pStyle w:val="a3"/>
         <w:numPr>
           <w:ilvl w:val="0"/>
           <w:numId w:val="7"/>
         </w:numPr>
       </w:pPr>
       <w:r>
-        <w:t>Also some papers that talk about the general morphology of the knee, how wide it is, how big chondials are, etc, so do some literature searching on that and it should be okay.</w:t>
+        <w:t xml:space="preserve">Also some papers that talk about the general morphology of the knee, how wide it is, how big </w:t>
+      </w:r>
+      <w:proofErr w:type="spellStart"/>
+      <w:r>
+        <w:t>chondials</w:t>
+      </w:r>
+      <w:proofErr w:type="spellEnd"/>
+      <w:r>
+        <w:t xml:space="preserve"> are, etc, so do some literature searching on that and it should be okay.</w:t>
       </w:r>
     </w:p>
     <w:p/>
     <w:p>
       <w:r>
-        <w:t>Chris wants to know what our timeline is on this? Do we have a Gantt chart?</w:t>
-      </w:r>
-    </w:p>
-    <w:p>
-      <w:pPr>
-        <w:pStyle w:val="ListParagraph"/>
+        <w:t xml:space="preserve">Chris wants to know what our timeline is on </w:t>
+      </w:r>
+      <w:proofErr w:type="gramStart"/>
+      <w:r>
+        <w:t>this?</w:t>
+      </w:r>
+      <w:proofErr w:type="gramEnd"/>
+      <w:r>
+        <w:t xml:space="preserve"> Do we have a Gantt chart?</w:t>
+      </w:r>
+    </w:p>
+    <w:p>
+      <w:pPr>
+        <w:pStyle w:val="a3"/>
         <w:numPr>
           <w:ilvl w:val="0"/>
           <w:numId w:val="8"/>
         </w:numPr>
       </w:pPr>
       <w:r>
-        <w:t>We have a google calendar that we need to send to him. General timeline we want to have our first prototype finished by the end of February</w:t>
+        <w:t xml:space="preserve">We have a </w:t>
+      </w:r>
+      <w:proofErr w:type="spellStart"/>
+      <w:r>
+        <w:t>google</w:t>
+      </w:r>
+      <w:proofErr w:type="spellEnd"/>
+      <w:r>
+        <w:t xml:space="preserve"> calendar that we need to send to him. General timeline we want to have our first prototype finished by the end of February</w:t>
       </w:r>
     </w:p>
     <w:p/>
     <w:p>
       <w:r>
-        <w:t>All in all, he thinks our design is innnnnteresting. Perhaps our design is a little bit bulky with the linear slider</w:t>
-      </w:r>
-      <w:r>
-        <w:t>, but keep in touch.</w:t>
+        <w:t>All in all</w:t>
+      </w:r>
+      <w:r>
+        <w:t>, he thinks our design is in</w:t>
+      </w:r>
+      <w:r>
+        <w:t xml:space="preserve">teresting. Perhaps our </w:t>
+      </w:r>
+      <w:proofErr w:type="gramStart"/>
+      <w:r>
+        <w:t>design is a little bit bulky with the linear slider</w:t>
+      </w:r>
+      <w:r>
+        <w:t>, but keep</w:t>
+      </w:r>
+      <w:proofErr w:type="gramEnd"/>
+      <w:r>
+        <w:t xml:space="preserve"> in touch.</w:t>
       </w:r>
     </w:p>
     <w:sectPr>
@@ -523,8 +627,46 @@
 </w:document>
 </file>
 
+<file path=word/endnotes.xml><?xml version="1.0" encoding="utf-8"?>
+<w:endnotes xmlns:ve="http://schemas.openxmlformats.org/markup-compatibility/2006" xmlns:o="urn:schemas-microsoft-com:office:office" xmlns:r="http://schemas.openxmlformats.org/officeDocument/2006/relationships" xmlns:m="http://schemas.openxmlformats.org/officeDocument/2006/math" xmlns:v="urn:schemas-microsoft-com:vml" xmlns:wp="http://schemas.openxmlformats.org/drawingml/2006/wordprocessingDrawing" xmlns:w10="urn:schemas-microsoft-com:office:word" xmlns:w="http://schemas.openxmlformats.org/wordprocessingml/2006/main" xmlns:wne="http://schemas.microsoft.com/office/word/2006/wordml">
+  <w:endnote w:type="separator" w:id="-1">
+    <w:p>
+      <w:r>
+        <w:separator/>
+      </w:r>
+    </w:p>
+  </w:endnote>
+  <w:endnote w:type="continuationSeparator" w:id="0">
+    <w:p>
+      <w:r>
+        <w:continuationSeparator/>
+      </w:r>
+    </w:p>
+  </w:endnote>
+</w:endnotes>
+</file>
+
+<file path=word/footnotes.xml><?xml version="1.0" encoding="utf-8"?>
+<w:footnotes xmlns:ve="http://schemas.openxmlformats.org/markup-compatibility/2006" xmlns:o="urn:schemas-microsoft-com:office:office" xmlns:r="http://schemas.openxmlformats.org/officeDocument/2006/relationships" xmlns:m="http://schemas.openxmlformats.org/officeDocument/2006/math" xmlns:v="urn:schemas-microsoft-com:vml" xmlns:wp="http://schemas.openxmlformats.org/drawingml/2006/wordprocessingDrawing" xmlns:w10="urn:schemas-microsoft-com:office:word" xmlns:w="http://schemas.openxmlformats.org/wordprocessingml/2006/main" xmlns:wne="http://schemas.microsoft.com/office/word/2006/wordml">
+  <w:footnote w:type="separator" w:id="-1">
+    <w:p>
+      <w:r>
+        <w:separator/>
+      </w:r>
+    </w:p>
+  </w:footnote>
+  <w:footnote w:type="continuationSeparator" w:id="0">
+    <w:p>
+      <w:r>
+        <w:continuationSeparator/>
+      </w:r>
+    </w:p>
+  </w:footnote>
+</w:footnotes>
+</file>
+
 <file path=word/numbering.xml><?xml version="1.0" encoding="utf-8"?>
-<w:numbering xmlns:mo="http://schemas.microsoft.com/office/mac/office/2008/main" xmlns:ve="http://schemas.openxmlformats.org/markup-compatibility/2006" xmlns:mv="urn:schemas-microsoft-com:mac:vml" xmlns:o="urn:schemas-microsoft-com:office:office" xmlns:r="http://schemas.openxmlformats.org/officeDocument/2006/relationships" xmlns:m="http://schemas.openxmlformats.org/officeDocument/2006/math" xmlns:v="urn:schemas-microsoft-com:vml" xmlns:wp="http://schemas.openxmlformats.org/drawingml/2006/wordprocessingDrawing" xmlns:w10="urn:schemas-microsoft-com:office:word" xmlns:w="http://schemas.openxmlformats.org/wordprocessingml/2006/main" xmlns:wne="http://schemas.microsoft.com/office/word/2006/wordml">
+<w:numbering xmlns:ve="http://schemas.openxmlformats.org/markup-compatibility/2006" xmlns:o="urn:schemas-microsoft-com:office:office" xmlns:r="http://schemas.openxmlformats.org/officeDocument/2006/relationships" xmlns:m="http://schemas.openxmlformats.org/officeDocument/2006/math" xmlns:v="urn:schemas-microsoft-com:vml" xmlns:wp="http://schemas.openxmlformats.org/drawingml/2006/wordprocessingDrawing" xmlns:w10="urn:schemas-microsoft-com:office:word" xmlns:w="http://schemas.openxmlformats.org/wordprocessingml/2006/main" xmlns:wne="http://schemas.microsoft.com/office/word/2006/wordml">
   <w:abstractNum w:abstractNumId="0">
     <w:nsid w:val="0F1C62BD"/>
     <w:multiLevelType w:val="hybridMultilevel"/>
@@ -1461,7 +1603,7 @@
   <w:docDefaults>
     <w:rPrDefault>
       <w:rPr>
-        <w:rFonts w:asciiTheme="minorHAnsi" w:eastAsiaTheme="minorHAnsi" w:hAnsiTheme="minorHAnsi" w:cstheme="minorBidi"/>
+        <w:rFonts w:asciiTheme="minorHAnsi" w:eastAsiaTheme="minorEastAsia" w:hAnsiTheme="minorHAnsi" w:cstheme="minorBidi"/>
         <w:sz w:val="24"/>
         <w:szCs w:val="24"/>
         <w:lang w:val="en-US" w:eastAsia="en-US" w:bidi="ar-SA"/>
@@ -1469,7 +1611,7 @@
     </w:rPrDefault>
     <w:pPrDefault/>
   </w:docDefaults>
-  <w:latentStyles w:defLockedState="0" w:defUIPriority="99" w:defSemiHidden="1" w:defUnhideWhenUsed="1" w:defQFormat="0" w:count="276">
+  <w:latentStyles w:defLockedState="0" w:defUIPriority="99" w:defSemiHidden="1" w:defUnhideWhenUsed="1" w:defQFormat="0" w:count="267">
     <w:lsdException w:name="Normal" w:semiHidden="0" w:uiPriority="0" w:unhideWhenUsed="0" w:qFormat="1"/>
     <w:lsdException w:name="heading 1" w:semiHidden="0" w:uiPriority="9" w:unhideWhenUsed="0" w:qFormat="1"/>
     <w:lsdException w:name="heading 2" w:uiPriority="9" w:qFormat="1"/>
@@ -1608,7 +1750,7 @@
     <w:lsdException w:name="Bibliography" w:uiPriority="37"/>
     <w:lsdException w:name="TOC Heading" w:uiPriority="39" w:qFormat="1"/>
   </w:latentStyles>
-  <w:style w:type="paragraph" w:default="1" w:styleId="Normal">
+  <w:style w:type="paragraph" w:default="1" w:styleId="a">
     <w:name w:val="Normal"/>
     <w:qFormat/>
     <w:rsid w:val="00C44B85"/>
@@ -1616,13 +1758,15 @@
       <w:lang w:val="en-GB"/>
     </w:rPr>
   </w:style>
-  <w:style w:type="character" w:default="1" w:styleId="DefaultParagraphFont">
+  <w:style w:type="character" w:default="1" w:styleId="a0">
     <w:name w:val="Default Paragraph Font"/>
+    <w:uiPriority w:val="1"/>
     <w:semiHidden/>
     <w:unhideWhenUsed/>
   </w:style>
-  <w:style w:type="table" w:default="1" w:styleId="TableNormal">
+  <w:style w:type="table" w:default="1" w:styleId="a1">
     <w:name w:val="Normal Table"/>
+    <w:uiPriority w:val="99"/>
     <w:semiHidden/>
     <w:unhideWhenUsed/>
     <w:qFormat/>
@@ -1636,14 +1780,15 @@
       </w:tblCellMar>
     </w:tblPr>
   </w:style>
-  <w:style w:type="numbering" w:default="1" w:styleId="NoList">
+  <w:style w:type="numbering" w:default="1" w:styleId="a2">
     <w:name w:val="No List"/>
+    <w:uiPriority w:val="99"/>
     <w:semiHidden/>
     <w:unhideWhenUsed/>
   </w:style>
-  <w:style w:type="paragraph" w:styleId="ListParagraph">
+  <w:style w:type="paragraph" w:styleId="a3">
     <w:name w:val="List Paragraph"/>
-    <w:basedOn w:val="Normal"/>
+    <w:basedOn w:val="a"/>
     <w:uiPriority w:val="34"/>
     <w:qFormat/>
     <w:rsid w:val="00885F53"/>
@@ -1651,6 +1796,60 @@
       <w:ind w:left="720"/>
       <w:contextualSpacing/>
     </w:pPr>
+  </w:style>
+  <w:style w:type="paragraph" w:styleId="a4">
+    <w:name w:val="header"/>
+    <w:basedOn w:val="a"/>
+    <w:link w:val="a5"/>
+    <w:uiPriority w:val="99"/>
+    <w:semiHidden/>
+    <w:unhideWhenUsed/>
+    <w:rsid w:val="00FF6E4A"/>
+    <w:pPr>
+      <w:tabs>
+        <w:tab w:val="center" w:pos="4252"/>
+        <w:tab w:val="right" w:pos="8504"/>
+      </w:tabs>
+      <w:snapToGrid w:val="0"/>
+    </w:pPr>
+  </w:style>
+  <w:style w:type="character" w:customStyle="1" w:styleId="a5">
+    <w:name w:val="ヘッダー (文字)"/>
+    <w:basedOn w:val="a0"/>
+    <w:link w:val="a4"/>
+    <w:uiPriority w:val="99"/>
+    <w:semiHidden/>
+    <w:rsid w:val="00FF6E4A"/>
+    <w:rPr>
+      <w:lang w:val="en-GB"/>
+    </w:rPr>
+  </w:style>
+  <w:style w:type="paragraph" w:styleId="a6">
+    <w:name w:val="footer"/>
+    <w:basedOn w:val="a"/>
+    <w:link w:val="a7"/>
+    <w:uiPriority w:val="99"/>
+    <w:semiHidden/>
+    <w:unhideWhenUsed/>
+    <w:rsid w:val="00FF6E4A"/>
+    <w:pPr>
+      <w:tabs>
+        <w:tab w:val="center" w:pos="4252"/>
+        <w:tab w:val="right" w:pos="8504"/>
+      </w:tabs>
+      <w:snapToGrid w:val="0"/>
+    </w:pPr>
+  </w:style>
+  <w:style w:type="character" w:customStyle="1" w:styleId="a7">
+    <w:name w:val="フッター (文字)"/>
+    <w:basedOn w:val="a0"/>
+    <w:link w:val="a6"/>
+    <w:uiPriority w:val="99"/>
+    <w:semiHidden/>
+    <w:rsid w:val="00FF6E4A"/>
+    <w:rPr>
+      <w:lang w:val="en-GB"/>
+    </w:rPr>
   </w:style>
 </w:styles>
 </file>

</xml_diff>